<commit_message>
removed Project let use CountryOffice
</commit_message>
<xml_diff>
--- a/src/hope_country_report/apps/power_query/templates/reports/households.docx
+++ b/src/hope_country_report/apps/power_query/templates/reports/households.docx
@@ -45,7 +45,15 @@
           <w:szCs w:val="52"/>
           <w:lang w:val="en-US"/>
         </w:rPr>
-        <w:t>project.name</w:t>
+        <w:t>country_office</w:t>
+      </w:r>
+      <w:r>
+        <w:rPr>
+          <w:sz w:val="52"/>
+          <w:szCs w:val="52"/>
+          <w:lang w:val="en-US"/>
+        </w:rPr>
+        <w:t>.name</w:t>
       </w:r>
       <w:r>
         <w:rPr>

</xml_diff>